<commit_message>
update web dashboard music
</commit_message>
<xml_diff>
--- a/docs/Nhom087_KLTN_PhanThiHuynhThu_LeVoDuyTuan.docx
+++ b/docs/Nhom087_KLTN_PhanThiHuynhThu_LeVoDuyTuan.docx
@@ -5218,9 +5218,9 @@
         </w:rPr>
       </w:pPr>
       <w:bookmarkStart w:id="13" w:name="_Toc183901001"/>
-      <w:bookmarkStart w:id="14" w:name="_Toc183821568"/>
-      <w:bookmarkStart w:id="15" w:name="_Toc16101"/>
-      <w:bookmarkStart w:id="16" w:name="_Toc183820274"/>
+      <w:bookmarkStart w:id="14" w:name="_Toc16101"/>
+      <w:bookmarkStart w:id="15" w:name="_Toc183820274"/>
+      <w:bookmarkStart w:id="16" w:name="_Toc183821568"/>
       <w:r>
         <w:rPr>
           <w:b/>
@@ -5835,10 +5835,10 @@
           <w:szCs w:val="26"/>
         </w:rPr>
       </w:pPr>
-      <w:bookmarkStart w:id="17" w:name="_Toc183820273"/>
-      <w:bookmarkStart w:id="18" w:name="_Toc183821567"/>
-      <w:bookmarkStart w:id="19" w:name="_Toc573"/>
-      <w:bookmarkStart w:id="20" w:name="_Toc183901000"/>
+      <w:bookmarkStart w:id="17" w:name="_Toc183821567"/>
+      <w:bookmarkStart w:id="18" w:name="_Toc573"/>
+      <w:bookmarkStart w:id="19" w:name="_Toc183901000"/>
+      <w:bookmarkStart w:id="20" w:name="_Toc183820273"/>
       <w:r>
         <w:rPr>
           <w:b/>
@@ -6112,6 +6112,14 @@
         </w:tc>
       </w:tr>
       <w:tr>
+        <w:tblPrEx>
+          <w:tblCellMar>
+            <w:top w:w="15" w:type="dxa"/>
+            <w:left w:w="15" w:type="dxa"/>
+            <w:bottom w:w="15" w:type="dxa"/>
+            <w:right w:w="15" w:type="dxa"/>
+          </w:tblCellMar>
+        </w:tblPrEx>
         <w:trPr>
           <w:jc w:val="center"/>
         </w:trPr>
@@ -6396,12 +6404,12 @@
         <w:ind w:left="360" w:leftChars="0" w:hanging="360" w:firstLineChars="0"/>
         <w:jc w:val="center"/>
       </w:pPr>
-      <w:bookmarkStart w:id="23" w:name="_Toc25371"/>
-      <w:bookmarkStart w:id="24" w:name="_Toc16979"/>
-      <w:bookmarkStart w:id="25" w:name="_Toc183901003"/>
-      <w:bookmarkStart w:id="26" w:name="_Toc19938"/>
-      <w:bookmarkStart w:id="27" w:name="_Toc11043"/>
-      <w:bookmarkStart w:id="28" w:name="_Toc184302634"/>
+      <w:bookmarkStart w:id="23" w:name="_Toc16979"/>
+      <w:bookmarkStart w:id="24" w:name="_Toc19938"/>
+      <w:bookmarkStart w:id="25" w:name="_Toc184302634"/>
+      <w:bookmarkStart w:id="26" w:name="_Toc11043"/>
+      <w:bookmarkStart w:id="27" w:name="_Toc183901003"/>
+      <w:bookmarkStart w:id="28" w:name="_Toc25371"/>
       <w:r>
         <w:t>GIỚI THIỆU</w:t>
       </w:r>
@@ -6423,11 +6431,11 @@
           <w:lang w:val="vi"/>
         </w:rPr>
       </w:pPr>
-      <w:bookmarkStart w:id="29" w:name="_Toc6772"/>
-      <w:bookmarkStart w:id="30" w:name="_Toc26525"/>
-      <w:bookmarkStart w:id="31" w:name="_Toc183901004"/>
+      <w:bookmarkStart w:id="29" w:name="_Toc183901004"/>
+      <w:bookmarkStart w:id="30" w:name="_Toc184302635"/>
+      <w:bookmarkStart w:id="31" w:name="_Toc6772"/>
       <w:bookmarkStart w:id="32" w:name="_Toc21321"/>
-      <w:bookmarkStart w:id="33" w:name="_Toc184302635"/>
+      <w:bookmarkStart w:id="33" w:name="_Toc26525"/>
       <w:bookmarkStart w:id="34" w:name="_Toc26844"/>
       <w:r>
         <w:t>Tổng quan</w:t>
@@ -6683,8 +6691,8 @@
         </w:rPr>
       </w:pPr>
       <w:bookmarkStart w:id="41" w:name="_Toc13100"/>
-      <w:bookmarkStart w:id="42" w:name="_Toc7204"/>
-      <w:bookmarkStart w:id="43" w:name="_Toc27688"/>
+      <w:bookmarkStart w:id="42" w:name="_Toc27688"/>
+      <w:bookmarkStart w:id="43" w:name="_Toc7204"/>
       <w:r>
         <w:rPr>
           <w:rFonts w:hint="default"/>
@@ -6713,9 +6721,9 @@
         <w:ind w:left="720" w:leftChars="0" w:hanging="460" w:firstLineChars="0"/>
         <w:jc w:val="both"/>
       </w:pPr>
-      <w:bookmarkStart w:id="44" w:name="_Toc184302637"/>
-      <w:bookmarkStart w:id="45" w:name="_Toc183901006"/>
-      <w:bookmarkStart w:id="46" w:name="_Toc24648"/>
+      <w:bookmarkStart w:id="44" w:name="_Toc183901006"/>
+      <w:bookmarkStart w:id="45" w:name="_Toc24648"/>
+      <w:bookmarkStart w:id="46" w:name="_Toc184302637"/>
       <w:r>
         <w:t>Phạm vi đề tài</w:t>
       </w:r>
@@ -8145,13 +8153,13 @@
         <w:ind w:left="720" w:leftChars="0" w:hanging="460" w:firstLineChars="0"/>
         <w:jc w:val="both"/>
       </w:pPr>
-      <w:bookmarkStart w:id="47" w:name="_Toc29850"/>
+      <w:bookmarkStart w:id="47" w:name="_Toc184302638"/>
       <w:bookmarkStart w:id="48" w:name="_Toc14976"/>
-      <w:bookmarkStart w:id="49" w:name="_Toc184302638"/>
-      <w:bookmarkStart w:id="50" w:name="_Toc6053"/>
-      <w:bookmarkStart w:id="51" w:name="_Toc8652"/>
-      <w:bookmarkStart w:id="52" w:name="_Toc183901007"/>
-      <w:bookmarkStart w:id="53" w:name="_Toc183820352"/>
+      <w:bookmarkStart w:id="49" w:name="_Toc8652"/>
+      <w:bookmarkStart w:id="50" w:name="_Toc183901007"/>
+      <w:bookmarkStart w:id="51" w:name="_Toc183820352"/>
+      <w:bookmarkStart w:id="52" w:name="_Toc29850"/>
+      <w:bookmarkStart w:id="53" w:name="_Toc6053"/>
       <w:r>
         <w:t>Mô tả yêu cầu chức năng</w:t>
       </w:r>
@@ -8193,12 +8201,12 @@
         <w:ind w:left="360" w:leftChars="0" w:hanging="360" w:firstLineChars="0"/>
         <w:jc w:val="center"/>
       </w:pPr>
-      <w:bookmarkStart w:id="54" w:name="_Toc183901012"/>
-      <w:bookmarkStart w:id="55" w:name="_Toc15263"/>
-      <w:bookmarkStart w:id="56" w:name="_Toc184302643"/>
-      <w:bookmarkStart w:id="57" w:name="_Toc24459"/>
-      <w:bookmarkStart w:id="58" w:name="_Toc22348"/>
-      <w:bookmarkStart w:id="59" w:name="_Toc1082"/>
+      <w:bookmarkStart w:id="54" w:name="_Toc22348"/>
+      <w:bookmarkStart w:id="55" w:name="_Toc1082"/>
+      <w:bookmarkStart w:id="56" w:name="_Toc183901012"/>
+      <w:bookmarkStart w:id="57" w:name="_Toc184302643"/>
+      <w:bookmarkStart w:id="58" w:name="_Toc15263"/>
+      <w:bookmarkStart w:id="59" w:name="_Toc24459"/>
       <w:r>
         <w:t>CƠ SỞ LÝ THUYẾT</w:t>
       </w:r>
@@ -10570,16 +10578,7 @@
           <w:rFonts w:hint="default"/>
           <w:lang w:val="en-US"/>
         </w:rPr>
-        <w:t>Một phong cách cơ bản trong kiến trúc là tách biệt chức năng kỹ thuật giữa giao diện người dùng (frontend) và phía sau (backend), được gọi là kiến trúc hai tầng (two-tier), hoặc client/server (khá</w:t>
-      </w:r>
-      <w:bookmarkStart w:id="172" w:name="_GoBack"/>
-      <w:bookmarkEnd w:id="172"/>
-      <w:r>
-        <w:rPr>
-          <w:rFonts w:hint="default"/>
-          <w:lang w:val="en-US"/>
-        </w:rPr>
-        <w:t xml:space="preserve">ch/chủ). </w:t>
+        <w:t xml:space="preserve">Một phong cách cơ bản trong kiến trúc là tách biệt chức năng kỹ thuật giữa giao diện người dùng (frontend) và phía sau (backend), được gọi là kiến trúc hai tầng (two-tier), hoặc client/server (khách/chủ). </w:t>
       </w:r>
       <w:r>
         <w:rPr>
@@ -10712,12 +10711,12 @@
         <w:ind w:left="360" w:leftChars="0" w:hanging="360" w:firstLineChars="0"/>
         <w:jc w:val="center"/>
       </w:pPr>
-      <w:bookmarkStart w:id="66" w:name="_Toc15483"/>
-      <w:bookmarkStart w:id="67" w:name="_Toc183901019"/>
-      <w:bookmarkStart w:id="68" w:name="_Toc15601"/>
-      <w:bookmarkStart w:id="69" w:name="_Toc13289"/>
-      <w:bookmarkStart w:id="70" w:name="_Toc184302650"/>
-      <w:bookmarkStart w:id="71" w:name="_Toc26234"/>
+      <w:bookmarkStart w:id="66" w:name="_Toc26234"/>
+      <w:bookmarkStart w:id="67" w:name="_Toc15483"/>
+      <w:bookmarkStart w:id="68" w:name="_Toc13289"/>
+      <w:bookmarkStart w:id="69" w:name="_Toc184302650"/>
+      <w:bookmarkStart w:id="70" w:name="_Toc183901019"/>
+      <w:bookmarkStart w:id="71" w:name="_Toc15601"/>
       <w:r>
         <w:t xml:space="preserve">PHÂN TÍCH </w:t>
       </w:r>
@@ -10752,9 +10751,9 @@
         <w:ind w:left="720" w:leftChars="0" w:hanging="460" w:firstLineChars="0"/>
         <w:jc w:val="both"/>
       </w:pPr>
-      <w:bookmarkStart w:id="72" w:name="_Toc14421"/>
-      <w:bookmarkStart w:id="73" w:name="_Toc12313"/>
-      <w:bookmarkStart w:id="74" w:name="_Toc183901020"/>
+      <w:bookmarkStart w:id="72" w:name="_Toc183901020"/>
+      <w:bookmarkStart w:id="73" w:name="_Toc14421"/>
+      <w:bookmarkStart w:id="74" w:name="_Toc12313"/>
       <w:bookmarkStart w:id="75" w:name="_Toc26533"/>
       <w:bookmarkStart w:id="76" w:name="_Toc184302651"/>
       <w:bookmarkStart w:id="77" w:name="_Toc4114"/>
@@ -12771,9 +12770,9 @@
         </w:rPr>
         <w:fldChar w:fldCharType="end"/>
       </w:r>
-      <w:bookmarkStart w:id="79" w:name="_Toc19133"/>
-      <w:bookmarkStart w:id="80" w:name="_Toc31732"/>
-      <w:bookmarkStart w:id="81" w:name="_Toc3291"/>
+      <w:bookmarkStart w:id="79" w:name="_Toc31732"/>
+      <w:bookmarkStart w:id="80" w:name="_Toc3291"/>
+      <w:bookmarkStart w:id="81" w:name="_Toc19133"/>
       <w:r>
         <w:rPr>
           <w:rFonts w:hint="default" w:cs="Times New Roman"/>
@@ -13324,9 +13323,9 @@
         </w:rPr>
         <w:t>Danh sách chức năng và quyền hạn người dùng</w:t>
       </w:r>
-      <w:bookmarkStart w:id="83" w:name="_Toc19633"/>
-      <w:bookmarkStart w:id="84" w:name="_Toc31841"/>
-      <w:bookmarkStart w:id="85" w:name="Bảng1o1Name"/>
+      <w:bookmarkStart w:id="83" w:name="Bảng1o1Name"/>
+      <w:bookmarkStart w:id="84" w:name="_Toc19633"/>
+      <w:bookmarkStart w:id="85" w:name="_Toc31841"/>
       <w:r>
         <w:rPr>
           <w:rFonts w:ascii="Times New Roman" w:hAnsi="Times New Roman" w:cs="Times New Roman"/>
@@ -21359,6 +21358,12 @@
             <w:insideH w:val="single" w:color="auto" w:sz="4" w:space="0"/>
             <w:insideV w:val="single" w:color="auto" w:sz="4" w:space="0"/>
           </w:tblBorders>
+          <w:tblCellMar>
+            <w:top w:w="0" w:type="dxa"/>
+            <w:left w:w="108" w:type="dxa"/>
+            <w:bottom w:w="0" w:type="dxa"/>
+            <w:right w:w="108" w:type="dxa"/>
+          </w:tblCellMar>
         </w:tblPrEx>
         <w:tc>
           <w:tcPr>
@@ -23287,11 +23292,11 @@
         <w:ind w:left="720" w:leftChars="0" w:hanging="360" w:firstLineChars="0"/>
         <w:jc w:val="both"/>
       </w:pPr>
-      <w:bookmarkStart w:id="93" w:name="_Toc10088"/>
-      <w:bookmarkStart w:id="94" w:name="_Toc183901044"/>
-      <w:bookmarkStart w:id="95" w:name="_Toc21345"/>
-      <w:bookmarkStart w:id="96" w:name="_Toc184302675"/>
-      <w:bookmarkStart w:id="97" w:name="_Toc4480"/>
+      <w:bookmarkStart w:id="93" w:name="_Toc183901044"/>
+      <w:bookmarkStart w:id="94" w:name="_Toc184302675"/>
+      <w:bookmarkStart w:id="95" w:name="_Toc10088"/>
+      <w:bookmarkStart w:id="96" w:name="_Toc4480"/>
+      <w:bookmarkStart w:id="97" w:name="_Toc21345"/>
       <w:bookmarkStart w:id="98" w:name="_Toc12383"/>
       <w:r>
         <w:t>Sơ đồ cơ sở dữ liệu (Database Diagram)</w:t>
@@ -23361,7 +23366,6 @@
         <w:pStyle w:val="23"/>
         <w:jc w:val="center"/>
         <w:rPr>
-          <w:rFonts w:hint="default"/>
           <w:lang w:val="en-US"/>
         </w:rPr>
       </w:pPr>
@@ -23411,82 +23415,106 @@
         </w:rPr>
         <w:t>: Sơ đồ CSDL quan hệ</w:t>
       </w:r>
+      <w:bookmarkEnd w:id="98"/>
+      <w:bookmarkEnd w:id="99"/>
       <w:bookmarkEnd w:id="100"/>
     </w:p>
     <w:p>
       <w:pPr>
         <w:rPr>
-          <w:rFonts w:hint="default"/>
-          <w:lang w:val="en-US"/>
-        </w:rPr>
-      </w:pPr>
+          <w:lang w:val="en-US"/>
+        </w:rPr>
+      </w:pPr>
+      <w:r>
+        <w:rPr>
+          <w:lang w:val="en-US"/>
+        </w:rPr>
+        <w:br w:type="page"/>
+      </w:r>
     </w:p>
     <w:p>
       <w:pPr>
-        <w:pStyle w:val="3"/>
-        <w:numPr>
-          <w:ilvl w:val="1"/>
-          <w:numId w:val="0"/>
-        </w:numPr>
+        <w:pStyle w:val="2"/>
         <w:bidi w:val="0"/>
-        <w:jc w:val="both"/>
-      </w:pPr>
-      <w:r>
-        <w:br w:type="page"/>
-      </w:r>
-      <w:bookmarkEnd w:id="98"/>
-      <w:bookmarkEnd w:id="99"/>
+        <w:ind w:left="360" w:leftChars="0" w:hanging="360" w:firstLineChars="0"/>
+        <w:jc w:val="center"/>
+      </w:pPr>
+      <w:bookmarkStart w:id="101" w:name="_a9uugxiu8cl3" w:colFirst="0" w:colLast="0"/>
+      <w:bookmarkEnd w:id="101"/>
+      <w:r>
+        <w:rPr>
+          <w:rFonts w:hint="default"/>
+          <w:lang w:val="en-US"/>
+        </w:rPr>
+        <w:t>CÀI ĐẶT VÀ TRIỂN KHAI HỆ THỐNG</w:t>
+      </w:r>
     </w:p>
     <w:p>
       <w:pPr>
+        <w:pStyle w:val="3"/>
+        <w:bidi w:val="0"/>
+        <w:ind w:left="720" w:leftChars="0" w:hanging="360" w:firstLineChars="0"/>
         <w:jc w:val="both"/>
       </w:pPr>
+      <w:bookmarkStart w:id="102" w:name="_Toc183901051"/>
+      <w:bookmarkStart w:id="103" w:name="_Toc184302682"/>
+      <w:bookmarkStart w:id="104" w:name="_Toc14280"/>
+      <w:r>
+        <w:t xml:space="preserve">Giao diện trên </w:t>
+      </w:r>
+      <w:bookmarkEnd w:id="102"/>
+      <w:bookmarkEnd w:id="103"/>
+      <w:r>
+        <w:rPr>
+          <w:rFonts w:hint="default"/>
+          <w:lang w:val="en-US"/>
+        </w:rPr>
+        <w:t>mobile</w:t>
+      </w:r>
+      <w:bookmarkEnd w:id="104"/>
     </w:p>
     <w:p>
       <w:pPr>
+        <w:spacing w:line="360" w:lineRule="auto"/>
         <w:jc w:val="both"/>
+        <w:rPr>
+          <w:rFonts w:ascii="Times New Roman" w:hAnsi="Times New Roman" w:cs="Times New Roman"/>
+          <w:bCs/>
+          <w:iCs/>
+          <w:sz w:val="26"/>
+          <w:szCs w:val="26"/>
+        </w:rPr>
       </w:pPr>
     </w:p>
     <w:p>
       <w:pPr>
-        <w:spacing w:before="240" w:after="240" w:line="360" w:lineRule="auto"/>
+        <w:pStyle w:val="3"/>
+        <w:bidi w:val="0"/>
+        <w:ind w:left="720" w:leftChars="0" w:hanging="360" w:firstLineChars="0"/>
         <w:jc w:val="both"/>
-        <w:rPr>
-          <w:rFonts w:ascii="Times New Roman" w:hAnsi="Times New Roman" w:eastAsia="Times New Roman" w:cs="Times New Roman"/>
-          <w:sz w:val="26"/>
-          <w:szCs w:val="26"/>
-        </w:rPr>
-      </w:pPr>
-      <w:r>
-        <w:rPr>
-          <w:rFonts w:ascii="Times New Roman" w:hAnsi="Times New Roman" w:eastAsia="Times New Roman" w:cs="Times New Roman"/>
-          <w:b/>
-          <w:sz w:val="26"/>
-          <w:szCs w:val="26"/>
-        </w:rPr>
-        <w:t>Lưu trữ và bảo mật</w:t>
-      </w:r>
-      <w:r>
-        <w:rPr>
-          <w:rFonts w:ascii="Times New Roman" w:hAnsi="Times New Roman" w:eastAsia="Times New Roman" w:cs="Times New Roman"/>
-          <w:sz w:val="26"/>
-          <w:szCs w:val="26"/>
-        </w:rPr>
-        <w:br w:type="textWrapping"/>
-      </w:r>
-      <w:bookmarkStart w:id="101" w:name="_a9uugxiu8cl3" w:colFirst="0" w:colLast="0"/>
-      <w:bookmarkEnd w:id="101"/>
-      <w:bookmarkStart w:id="102" w:name="_Toc9997"/>
-      <w:bookmarkStart w:id="103" w:name="_Toc184302681"/>
-      <w:bookmarkStart w:id="104" w:name="_Toc30140"/>
-      <w:bookmarkStart w:id="105" w:name="_Toc20313"/>
-      <w:bookmarkStart w:id="106" w:name="_Toc183901050"/>
+      </w:pPr>
+      <w:bookmarkStart w:id="105" w:name="_Toc6710"/>
+      <w:bookmarkStart w:id="106" w:name="_Toc184302683"/>
+      <w:bookmarkStart w:id="107" w:name="_Toc183901052"/>
+      <w:r>
+        <w:t>Triển khai thực tế</w:t>
+      </w:r>
+      <w:bookmarkEnd w:id="105"/>
+      <w:bookmarkEnd w:id="106"/>
+      <w:bookmarkEnd w:id="107"/>
     </w:p>
-    <w:bookmarkEnd w:id="102"/>
-    <w:bookmarkEnd w:id="103"/>
-    <w:bookmarkEnd w:id="104"/>
-    <w:bookmarkEnd w:id="105"/>
-    <w:bookmarkEnd w:id="106"/>
+    <w:p>
+      <w:pPr>
+        <w:spacing w:line="360" w:lineRule="auto"/>
+        <w:jc w:val="both"/>
+        <w:rPr>
+          <w:rFonts w:ascii="Times New Roman" w:hAnsi="Times New Roman" w:cs="Times New Roman"/>
+          <w:color w:val="000000"/>
+          <w:sz w:val="26"/>
+          <w:szCs w:val="26"/>
+        </w:rPr>
+      </w:pPr>
+    </w:p>
     <w:p>
       <w:pPr>
         <w:pStyle w:val="2"/>
@@ -23494,12 +23522,27 @@
         <w:ind w:left="360" w:leftChars="0" w:hanging="360" w:firstLineChars="0"/>
         <w:jc w:val="both"/>
       </w:pPr>
-      <w:r>
-        <w:rPr>
-          <w:rFonts w:hint="default"/>
-          <w:lang w:val="en-US"/>
-        </w:rPr>
-        <w:t>CÀI ĐẶT VÀ TRIỂN KHAI HỆ THỐNG</w:t>
+      <w:bookmarkStart w:id="108" w:name="_Toc183901053"/>
+      <w:bookmarkStart w:id="109" w:name="_Toc184302684"/>
+      <w:bookmarkStart w:id="110" w:name="_Toc20419"/>
+      <w:bookmarkStart w:id="111" w:name="_Toc17504"/>
+      <w:bookmarkStart w:id="112" w:name="_Toc7238"/>
+      <w:bookmarkStart w:id="113" w:name="_Toc19983"/>
+      <w:r>
+        <w:t>KIỂM THỬ</w:t>
+      </w:r>
+      <w:bookmarkEnd w:id="108"/>
+      <w:bookmarkEnd w:id="109"/>
+      <w:bookmarkEnd w:id="110"/>
+      <w:bookmarkEnd w:id="111"/>
+      <w:bookmarkEnd w:id="112"/>
+      <w:bookmarkEnd w:id="113"/>
+      <w:r>
+        <w:rPr>
+          <w:rFonts w:hint="default"/>
+          <w:lang w:val="en-US"/>
+        </w:rPr>
+        <w:t xml:space="preserve"> VÀ ĐÁNH GIÁ HỆ THỐNG</w:t>
       </w:r>
     </w:p>
     <w:p>
@@ -23509,35 +23552,18 @@
         <w:ind w:left="720" w:leftChars="0" w:hanging="360" w:firstLineChars="0"/>
         <w:jc w:val="both"/>
       </w:pPr>
-      <w:bookmarkStart w:id="107" w:name="_Toc183901051"/>
-      <w:bookmarkStart w:id="108" w:name="_Toc184302682"/>
-      <w:bookmarkStart w:id="109" w:name="_Toc14280"/>
-      <w:r>
-        <w:t xml:space="preserve">Giao diện trên </w:t>
-      </w:r>
-      <w:bookmarkEnd w:id="107"/>
-      <w:bookmarkEnd w:id="108"/>
-      <w:r>
-        <w:rPr>
-          <w:rFonts w:hint="default"/>
-          <w:lang w:val="en-US"/>
-        </w:rPr>
-        <w:t>mobile</w:t>
-      </w:r>
-      <w:bookmarkEnd w:id="109"/>
-    </w:p>
-    <w:p>
-      <w:pPr>
-        <w:spacing w:line="360" w:lineRule="auto"/>
-        <w:jc w:val="both"/>
-        <w:rPr>
-          <w:rFonts w:ascii="Times New Roman" w:hAnsi="Times New Roman" w:cs="Times New Roman"/>
-          <w:bCs/>
-          <w:iCs/>
-          <w:sz w:val="26"/>
-          <w:szCs w:val="26"/>
-        </w:rPr>
-      </w:pPr>
+      <w:r>
+        <w:t xml:space="preserve"> </w:t>
+      </w:r>
+      <w:bookmarkStart w:id="114" w:name="_Toc506"/>
+      <w:bookmarkStart w:id="115" w:name="_Toc183901054"/>
+      <w:bookmarkStart w:id="116" w:name="_Toc184302685"/>
+      <w:r>
+        <w:t>Những yêu cầu về tài nguyên cho kiểm thử ứng dụng</w:t>
+      </w:r>
+      <w:bookmarkEnd w:id="114"/>
+      <w:bookmarkEnd w:id="115"/>
+      <w:bookmarkEnd w:id="116"/>
     </w:p>
     <w:p>
       <w:pPr>
@@ -23546,97 +23572,18 @@
         <w:ind w:left="720" w:leftChars="0" w:hanging="360" w:firstLineChars="0"/>
         <w:jc w:val="both"/>
       </w:pPr>
-      <w:bookmarkStart w:id="110" w:name="_Toc183901052"/>
-      <w:bookmarkStart w:id="111" w:name="_Toc6710"/>
-      <w:bookmarkStart w:id="112" w:name="_Toc184302683"/>
-      <w:r>
-        <w:t>Triển khai thực tế</w:t>
-      </w:r>
-      <w:bookmarkEnd w:id="110"/>
-      <w:bookmarkEnd w:id="111"/>
-      <w:bookmarkEnd w:id="112"/>
-    </w:p>
-    <w:p>
-      <w:pPr>
-        <w:spacing w:line="360" w:lineRule="auto"/>
-        <w:jc w:val="both"/>
-        <w:rPr>
-          <w:rFonts w:ascii="Times New Roman" w:hAnsi="Times New Roman" w:cs="Times New Roman"/>
-          <w:color w:val="000000"/>
-          <w:sz w:val="26"/>
-          <w:szCs w:val="26"/>
-        </w:rPr>
-      </w:pPr>
-    </w:p>
-    <w:p>
-      <w:pPr>
-        <w:pStyle w:val="2"/>
-        <w:bidi w:val="0"/>
-        <w:ind w:left="360" w:leftChars="0" w:hanging="360" w:firstLineChars="0"/>
-        <w:jc w:val="both"/>
-      </w:pPr>
-      <w:bookmarkStart w:id="113" w:name="_Toc183901053"/>
-      <w:bookmarkStart w:id="114" w:name="_Toc184302684"/>
-      <w:bookmarkStart w:id="115" w:name="_Toc20419"/>
-      <w:bookmarkStart w:id="116" w:name="_Toc17504"/>
-      <w:bookmarkStart w:id="117" w:name="_Toc19983"/>
-      <w:bookmarkStart w:id="118" w:name="_Toc7238"/>
-      <w:r>
-        <w:t>KIỂM THỬ</w:t>
-      </w:r>
-      <w:bookmarkEnd w:id="113"/>
-      <w:bookmarkEnd w:id="114"/>
-      <w:bookmarkEnd w:id="115"/>
-      <w:bookmarkEnd w:id="116"/>
+      <w:r>
+        <w:t xml:space="preserve"> </w:t>
+      </w:r>
+      <w:bookmarkStart w:id="117" w:name="_Toc5474"/>
+      <w:bookmarkStart w:id="118" w:name="_Toc183901055"/>
+      <w:bookmarkStart w:id="119" w:name="_Toc184302688"/>
+      <w:r>
+        <w:t>Danh sách các tình huống kiểm thử</w:t>
+      </w:r>
       <w:bookmarkEnd w:id="117"/>
       <w:bookmarkEnd w:id="118"/>
-      <w:r>
-        <w:rPr>
-          <w:rFonts w:hint="default"/>
-          <w:lang w:val="en-US"/>
-        </w:rPr>
-        <w:t xml:space="preserve"> VÀ ĐÁNH GIÁ HỆ THỐNG</w:t>
-      </w:r>
-    </w:p>
-    <w:p>
-      <w:pPr>
-        <w:pStyle w:val="3"/>
-        <w:bidi w:val="0"/>
-        <w:ind w:left="720" w:leftChars="0" w:hanging="360" w:firstLineChars="0"/>
-        <w:jc w:val="both"/>
-      </w:pPr>
-      <w:r>
-        <w:t xml:space="preserve"> </w:t>
-      </w:r>
-      <w:bookmarkStart w:id="119" w:name="_Toc183901054"/>
-      <w:bookmarkStart w:id="120" w:name="_Toc506"/>
-      <w:bookmarkStart w:id="121" w:name="_Toc184302685"/>
-      <w:r>
-        <w:t>Những yêu cầu về tài nguyên cho kiểm thử ứng dụng</w:t>
-      </w:r>
       <w:bookmarkEnd w:id="119"/>
-      <w:bookmarkEnd w:id="120"/>
-      <w:bookmarkEnd w:id="121"/>
-    </w:p>
-    <w:p>
-      <w:pPr>
-        <w:pStyle w:val="3"/>
-        <w:bidi w:val="0"/>
-        <w:ind w:left="720" w:leftChars="0" w:hanging="360" w:firstLineChars="0"/>
-        <w:jc w:val="both"/>
-      </w:pPr>
-      <w:r>
-        <w:t xml:space="preserve"> </w:t>
-      </w:r>
-      <w:bookmarkStart w:id="122" w:name="_Toc5474"/>
-      <w:bookmarkStart w:id="123" w:name="_Toc184302688"/>
-      <w:bookmarkStart w:id="124" w:name="_Toc183901055"/>
-      <w:r>
-        <w:t>Danh sách các tình huống kiểm thử</w:t>
-      </w:r>
-      <w:bookmarkEnd w:id="122"/>
-      <w:bookmarkEnd w:id="123"/>
-      <w:bookmarkEnd w:id="124"/>
     </w:p>
     <w:p>
       <w:pPr>
@@ -23831,7 +23778,20 @@
           <w:szCs w:val="26"/>
           <w:lang w:val="fr-FR"/>
         </w:rPr>
-        <w:t>Phát triển một ứng dụng mobile nghe nhạc hiện đại, tích hợp gợi ý cá nhân hóa dựa trên machine learning (ML) và chức năng chia sẻ trên mạng xã hội.</w:t>
+        <w:t>Phát triển một ứng dụng mobi</w:t>
+      </w:r>
+      <w:bookmarkStart w:id="167" w:name="_GoBack"/>
+      <w:bookmarkEnd w:id="167"/>
+      <w:r>
+        <w:rPr>
+          <w:rFonts w:hint="default" w:ascii="Times New Roman" w:hAnsi="Times New Roman"/>
+          <w:b w:val="0"/>
+          <w:bCs/>
+          <w:sz w:val="26"/>
+          <w:szCs w:val="26"/>
+          <w:lang w:val="fr-FR"/>
+        </w:rPr>
+        <w:t>le nghe nhạc hiện đại, tích hợp gợi ý cá nhân hóa dựa trên machine learning (ML) và chức năng chia sẻ trên mạng xã hội.</w:t>
       </w:r>
     </w:p>
     <w:p>
@@ -27781,13 +27741,13 @@
           <w:sz w:val="26"/>
         </w:rPr>
       </w:pPr>
-      <w:bookmarkStart w:id="125" w:name="_Toc14926"/>
-      <w:bookmarkStart w:id="126" w:name="_Toc184302693"/>
-      <w:bookmarkStart w:id="127" w:name="_Toc588"/>
-      <w:bookmarkStart w:id="128" w:name="_Toc29031"/>
-      <w:bookmarkStart w:id="129" w:name="_Toc183901060"/>
-      <w:bookmarkStart w:id="130" w:name="Tailieuthamkhao"/>
-      <w:bookmarkStart w:id="131" w:name="Hinh3o6Name"/>
+      <w:bookmarkStart w:id="120" w:name="_Toc14926"/>
+      <w:bookmarkStart w:id="121" w:name="_Toc184302693"/>
+      <w:bookmarkStart w:id="122" w:name="_Toc29031"/>
+      <w:bookmarkStart w:id="123" w:name="_Toc588"/>
+      <w:bookmarkStart w:id="124" w:name="_Toc183901060"/>
+      <w:bookmarkStart w:id="125" w:name="Hinh3o6Name"/>
+      <w:bookmarkStart w:id="126" w:name="Tailieuthamkhao"/>
       <w:r>
         <w:br w:type="page"/>
       </w:r>
@@ -27798,16 +27758,16 @@
         <w:jc w:val="center"/>
         <w:outlineLvl w:val="0"/>
       </w:pPr>
-      <w:bookmarkStart w:id="132" w:name="_Toc27624"/>
+      <w:bookmarkStart w:id="127" w:name="_Toc27624"/>
       <w:r>
         <w:t>TÀI LIỆU THAM KHẢO</w:t>
       </w:r>
-      <w:bookmarkEnd w:id="125"/>
-      <w:bookmarkEnd w:id="126"/>
+      <w:bookmarkEnd w:id="120"/>
+      <w:bookmarkEnd w:id="121"/>
+      <w:bookmarkEnd w:id="122"/>
+      <w:bookmarkEnd w:id="123"/>
+      <w:bookmarkEnd w:id="124"/>
       <w:bookmarkEnd w:id="127"/>
-      <w:bookmarkEnd w:id="128"/>
-      <w:bookmarkEnd w:id="129"/>
-      <w:bookmarkEnd w:id="132"/>
     </w:p>
     <w:p>
       <w:pPr>
@@ -27824,7 +27784,7 @@
           <w:szCs w:val="26"/>
         </w:rPr>
       </w:pPr>
-      <w:bookmarkStart w:id="133" w:name="NodeJs"/>
+      <w:bookmarkStart w:id="128" w:name="NodeJs"/>
       <w:r>
         <w:rPr>
           <w:rFonts w:hint="default" w:ascii="Times New Roman" w:hAnsi="Times New Roman" w:eastAsia="SimSun" w:cs="Times New Roman"/>
@@ -27952,7 +27912,7 @@
           <w:lang w:val="en-US"/>
         </w:rPr>
       </w:pPr>
-      <w:bookmarkStart w:id="134" w:name="Express"/>
+      <w:bookmarkStart w:id="129" w:name="Express"/>
       <w:r>
         <w:rPr>
           <w:rFonts w:hint="default" w:ascii="Times New Roman" w:hAnsi="Times New Roman" w:eastAsia="SimSun" w:cs="Times New Roman"/>
@@ -28029,7 +27989,7 @@
         <w:tab/>
       </w:r>
     </w:p>
-    <w:bookmarkEnd w:id="134"/>
+    <w:bookmarkEnd w:id="129"/>
     <w:p>
       <w:pPr>
         <w:numPr>
@@ -28046,7 +28006,7 @@
           <w:lang w:val="en-US"/>
         </w:rPr>
       </w:pPr>
-      <w:bookmarkStart w:id="135" w:name="reactNative"/>
+      <w:bookmarkStart w:id="130" w:name="reactNative"/>
       <w:r>
         <w:rPr>
           <w:rFonts w:hint="default" w:ascii="Times New Roman" w:hAnsi="Times New Roman" w:eastAsia="SimSun" w:cs="Times New Roman"/>
@@ -28113,7 +28073,7 @@
         </w:rPr>
         <w:t xml:space="preserve">. </w:t>
       </w:r>
-      <w:bookmarkEnd w:id="135"/>
+      <w:bookmarkEnd w:id="130"/>
       <w:r>
         <w:rPr>
           <w:rFonts w:hint="default" w:ascii="Times New Roman" w:hAnsi="Times New Roman" w:eastAsia="SimSun" w:cs="Times New Roman"/>
@@ -28139,7 +28099,7 @@
           <w:lang w:val="en-US"/>
         </w:rPr>
       </w:pPr>
-      <w:bookmarkStart w:id="136" w:name="NextJs"/>
+      <w:bookmarkStart w:id="131" w:name="NextJs"/>
       <w:r>
         <w:rPr>
           <w:rFonts w:hint="default" w:ascii="Times New Roman" w:hAnsi="Times New Roman" w:eastAsia="SimSun" w:cs="Times New Roman"/>
@@ -28197,7 +28157,7 @@
         </w:rPr>
         <w:t>.</w:t>
       </w:r>
-      <w:bookmarkEnd w:id="136"/>
+      <w:bookmarkEnd w:id="131"/>
       <w:r>
         <w:rPr>
           <w:rFonts w:hint="default" w:ascii="Times New Roman" w:hAnsi="Times New Roman" w:eastAsia="SimSun" w:cs="Times New Roman"/>
@@ -28240,7 +28200,7 @@
           <w:lang w:val="en-US"/>
         </w:rPr>
       </w:pPr>
-      <w:bookmarkStart w:id="137" w:name="PostGre"/>
+      <w:bookmarkStart w:id="132" w:name="PostGre"/>
       <w:r>
         <w:rPr>
           <w:rFonts w:hint="default" w:ascii="Times New Roman" w:hAnsi="Times New Roman" w:eastAsia="SimSun" w:cs="Times New Roman"/>
@@ -28324,7 +28284,7 @@
         </w:rPr>
         <w:t>.</w:t>
       </w:r>
-      <w:bookmarkEnd w:id="137"/>
+      <w:bookmarkEnd w:id="132"/>
       <w:r>
         <w:rPr>
           <w:rFonts w:hint="default" w:ascii="Times New Roman" w:hAnsi="Times New Roman" w:eastAsia="SimSun" w:cs="Times New Roman"/>
@@ -28350,7 +28310,7 @@
           <w:lang w:val="en-US"/>
         </w:rPr>
       </w:pPr>
-      <w:bookmarkStart w:id="138" w:name="socket"/>
+      <w:bookmarkStart w:id="133" w:name="socket"/>
       <w:r>
         <w:rPr>
           <w:rFonts w:hint="default" w:ascii="Times New Roman" w:hAnsi="Times New Roman" w:eastAsia="SimSun" w:cs="Times New Roman"/>
@@ -28425,7 +28385,7 @@
         </w:rPr>
         <w:t>.</w:t>
       </w:r>
-      <w:bookmarkEnd w:id="138"/>
+      <w:bookmarkEnd w:id="133"/>
       <w:r>
         <w:rPr>
           <w:rFonts w:hint="default" w:ascii="Times New Roman" w:hAnsi="Times New Roman" w:eastAsia="SimSun" w:cs="Times New Roman"/>
@@ -28451,7 +28411,7 @@
           <w:lang w:val="en-US"/>
         </w:rPr>
       </w:pPr>
-      <w:bookmarkStart w:id="139" w:name="expo"/>
+      <w:bookmarkStart w:id="134" w:name="expo"/>
       <w:r>
         <w:rPr>
           <w:rFonts w:hint="default" w:ascii="Times New Roman" w:hAnsi="Times New Roman" w:eastAsia="SimSun" w:cs="Times New Roman"/>
@@ -28518,7 +28478,7 @@
         </w:rPr>
         <w:t>.</w:t>
       </w:r>
-      <w:bookmarkEnd w:id="139"/>
+      <w:bookmarkEnd w:id="134"/>
       <w:r>
         <w:rPr>
           <w:rFonts w:hint="default" w:ascii="Times New Roman" w:hAnsi="Times New Roman" w:eastAsia="SimSun" w:cs="Times New Roman"/>
@@ -28553,7 +28513,7 @@
           <w:lang w:val="en-US"/>
         </w:rPr>
       </w:pPr>
-      <w:bookmarkStart w:id="140" w:name="tailwind"/>
+      <w:bookmarkStart w:id="135" w:name="tailwind"/>
       <w:r>
         <w:rPr>
           <w:rFonts w:hint="default" w:ascii="Times New Roman" w:hAnsi="Times New Roman" w:cs="Times New Roman"/>
@@ -28646,7 +28606,7 @@
         <w:t>-11-2025].</w:t>
       </w:r>
     </w:p>
-    <w:bookmarkEnd w:id="140"/>
+    <w:bookmarkEnd w:id="135"/>
     <w:p>
       <w:pPr>
         <w:numPr>
@@ -28663,7 +28623,7 @@
           <w:lang w:val="en-US"/>
         </w:rPr>
       </w:pPr>
-      <w:bookmarkStart w:id="141" w:name="nativewind"/>
+      <w:bookmarkStart w:id="136" w:name="nativewind"/>
       <w:r>
         <w:rPr>
           <w:rFonts w:hint="default" w:ascii="Times New Roman" w:hAnsi="Times New Roman" w:eastAsia="SimSun" w:cs="Times New Roman"/>
@@ -28755,7 +28715,7 @@
           <w:lang w:val="en-US"/>
         </w:rPr>
       </w:pPr>
-      <w:bookmarkStart w:id="142" w:name="sequilize"/>
+      <w:bookmarkStart w:id="137" w:name="sequilize"/>
       <w:r>
         <w:rPr>
           <w:rFonts w:hint="default" w:ascii="Times New Roman" w:hAnsi="Times New Roman" w:eastAsia="SimSun" w:cs="Times New Roman"/>
@@ -28820,7 +28780,7 @@
         <w:t>. [Truy cập ngày: 16-11-2025].</w:t>
       </w:r>
     </w:p>
-    <w:bookmarkEnd w:id="142"/>
+    <w:bookmarkEnd w:id="137"/>
     <w:p>
       <w:pPr>
         <w:numPr>
@@ -28837,7 +28797,7 @@
           <w:lang w:val="en-US"/>
         </w:rPr>
       </w:pPr>
-      <w:bookmarkStart w:id="143" w:name="clientServer"/>
+      <w:bookmarkStart w:id="138" w:name="clientServer"/>
       <w:r>
         <w:rPr>
           <w:rFonts w:hint="default" w:ascii="Times New Roman" w:hAnsi="Times New Roman" w:eastAsia="SimSun"/>
@@ -28924,7 +28884,7 @@
         <w:t xml:space="preserve"> 2020</w:t>
       </w:r>
     </w:p>
-    <w:bookmarkEnd w:id="143"/>
+    <w:bookmarkEnd w:id="138"/>
     <w:p>
       <w:pPr>
         <w:numPr>
@@ -28941,7 +28901,7 @@
           <w:lang w:val="en-US"/>
         </w:rPr>
       </w:pPr>
-      <w:bookmarkStart w:id="144" w:name="clientServer2"/>
+      <w:bookmarkStart w:id="139" w:name="clientServer2"/>
       <w:r>
         <w:rPr>
           <w:rFonts w:hint="default" w:ascii="Times New Roman" w:hAnsi="Times New Roman" w:eastAsia="SimSun" w:cs="Times New Roman"/>
@@ -28990,9 +28950,9 @@
         <w:t>, 2012.</w:t>
       </w:r>
     </w:p>
-    <w:bookmarkEnd w:id="133"/>
-    <w:bookmarkEnd w:id="141"/>
-    <w:bookmarkEnd w:id="144"/>
+    <w:bookmarkEnd w:id="128"/>
+    <w:bookmarkEnd w:id="136"/>
+    <w:bookmarkEnd w:id="139"/>
     <w:p>
       <w:pPr>
         <w:rPr>
@@ -29001,8 +28961,8 @@
         </w:rPr>
       </w:pPr>
     </w:p>
-    <w:bookmarkEnd w:id="130"/>
-    <w:bookmarkEnd w:id="131"/>
+    <w:bookmarkEnd w:id="125"/>
+    <w:bookmarkEnd w:id="126"/>
     <w:p>
       <w:pPr>
         <w:spacing w:line="360" w:lineRule="auto"/>
@@ -29023,21 +28983,21 @@
         <w:jc w:val="center"/>
         <w:outlineLvl w:val="0"/>
       </w:pPr>
-      <w:bookmarkStart w:id="145" w:name="_Toc8940"/>
-      <w:bookmarkStart w:id="146" w:name="_Toc26982"/>
-      <w:bookmarkStart w:id="147" w:name="_Toc183901061"/>
-      <w:bookmarkStart w:id="148" w:name="_Toc184302694"/>
-      <w:bookmarkStart w:id="149" w:name="_Toc622"/>
-      <w:bookmarkStart w:id="150" w:name="_Toc16330"/>
+      <w:bookmarkStart w:id="140" w:name="_Toc622"/>
+      <w:bookmarkStart w:id="141" w:name="_Toc183901061"/>
+      <w:bookmarkStart w:id="142" w:name="_Toc8940"/>
+      <w:bookmarkStart w:id="143" w:name="_Toc184302694"/>
+      <w:bookmarkStart w:id="144" w:name="_Toc26982"/>
+      <w:bookmarkStart w:id="145" w:name="_Toc16330"/>
       <w:r>
         <w:t>PHỤ LỤC</w:t>
       </w:r>
+      <w:bookmarkEnd w:id="140"/>
+      <w:bookmarkEnd w:id="141"/>
+      <w:bookmarkEnd w:id="142"/>
+      <w:bookmarkEnd w:id="143"/>
+      <w:bookmarkEnd w:id="144"/>
       <w:bookmarkEnd w:id="145"/>
-      <w:bookmarkEnd w:id="146"/>
-      <w:bookmarkEnd w:id="147"/>
-      <w:bookmarkEnd w:id="148"/>
-      <w:bookmarkEnd w:id="149"/>
-      <w:bookmarkEnd w:id="150"/>
     </w:p>
     <w:p>
       <w:pPr>
@@ -29048,11 +29008,11 @@
         </w:numPr>
         <w:jc w:val="both"/>
       </w:pPr>
-      <w:bookmarkStart w:id="151" w:name="_Toc31833"/>
+      <w:bookmarkStart w:id="146" w:name="_Toc31833"/>
       <w:r>
         <w:t>PHỤ LỤC 1: KẾ HOẠCH KHỞI NGHIỆP</w:t>
       </w:r>
-      <w:bookmarkEnd w:id="151"/>
+      <w:bookmarkEnd w:id="146"/>
     </w:p>
     <w:p>
       <w:pPr>
@@ -29075,162 +29035,162 @@
         </w:numPr>
         <w:jc w:val="both"/>
       </w:pPr>
-      <w:bookmarkStart w:id="152" w:name="_Toc183901062"/>
-      <w:bookmarkStart w:id="153" w:name="_Toc19902"/>
-      <w:bookmarkStart w:id="154" w:name="_Toc184332536"/>
-      <w:bookmarkStart w:id="155" w:name="_Toc20933"/>
-      <w:bookmarkStart w:id="156" w:name="_Toc184302695"/>
-      <w:bookmarkStart w:id="157" w:name="_Toc5876"/>
-      <w:bookmarkStart w:id="158" w:name="_Toc9240"/>
+      <w:bookmarkStart w:id="147" w:name="_Toc9240"/>
+      <w:bookmarkStart w:id="148" w:name="_Toc184332536"/>
+      <w:bookmarkStart w:id="149" w:name="_Toc5876"/>
+      <w:bookmarkStart w:id="150" w:name="_Toc183901062"/>
+      <w:bookmarkStart w:id="151" w:name="_Toc20933"/>
+      <w:bookmarkStart w:id="152" w:name="_Toc19902"/>
+      <w:bookmarkStart w:id="153" w:name="_Toc184302695"/>
       <w:r>
         <w:t>PHỤ LỤC 2: KẾ HOẠCH THỰC HIỆN ĐỀ TÀI</w:t>
       </w:r>
+      <w:bookmarkEnd w:id="147"/>
+      <w:bookmarkEnd w:id="148"/>
+      <w:bookmarkEnd w:id="149"/>
+      <w:bookmarkEnd w:id="150"/>
+      <w:bookmarkEnd w:id="151"/>
       <w:bookmarkEnd w:id="152"/>
       <w:bookmarkEnd w:id="153"/>
+    </w:p>
+    <w:p>
+      <w:pPr>
+        <w:pStyle w:val="23"/>
+        <w:jc w:val="center"/>
+        <w:rPr>
+          <w:rFonts w:ascii="Times New Roman" w:hAnsi="Times New Roman" w:cs="Times New Roman"/>
+          <w:sz w:val="26"/>
+          <w:szCs w:val="26"/>
+        </w:rPr>
+      </w:pPr>
+      <w:r>
+        <w:rPr>
+          <w:rFonts w:ascii="Times New Roman" w:hAnsi="Times New Roman" w:cs="Times New Roman"/>
+          <w:sz w:val="26"/>
+          <w:szCs w:val="26"/>
+        </w:rPr>
+        <w:t xml:space="preserve">Bảng </w:t>
+      </w:r>
+      <w:r>
+        <w:rPr>
+          <w:rFonts w:ascii="Times New Roman" w:hAnsi="Times New Roman" w:cs="Times New Roman"/>
+          <w:sz w:val="26"/>
+          <w:szCs w:val="26"/>
+        </w:rPr>
+        <w:fldChar w:fldCharType="begin"/>
+      </w:r>
+      <w:r>
+        <w:rPr>
+          <w:rFonts w:ascii="Times New Roman" w:hAnsi="Times New Roman" w:cs="Times New Roman"/>
+          <w:sz w:val="26"/>
+          <w:szCs w:val="26"/>
+        </w:rPr>
+        <w:instrText xml:space="preserve"> STYLEREF 1 \s </w:instrText>
+      </w:r>
+      <w:r>
+        <w:rPr>
+          <w:rFonts w:ascii="Times New Roman" w:hAnsi="Times New Roman" w:cs="Times New Roman"/>
+          <w:sz w:val="26"/>
+          <w:szCs w:val="26"/>
+        </w:rPr>
+        <w:fldChar w:fldCharType="separate"/>
+      </w:r>
+      <w:r>
+        <w:rPr>
+          <w:rFonts w:ascii="Times New Roman" w:hAnsi="Times New Roman" w:cs="Times New Roman"/>
+          <w:sz w:val="26"/>
+          <w:szCs w:val="26"/>
+        </w:rPr>
+        <w:t>6</w:t>
+      </w:r>
+      <w:r>
+        <w:rPr>
+          <w:rFonts w:ascii="Times New Roman" w:hAnsi="Times New Roman" w:cs="Times New Roman"/>
+          <w:sz w:val="26"/>
+          <w:szCs w:val="26"/>
+        </w:rPr>
+        <w:fldChar w:fldCharType="end"/>
+      </w:r>
+      <w:r>
+        <w:rPr>
+          <w:rFonts w:ascii="Times New Roman" w:hAnsi="Times New Roman" w:cs="Times New Roman"/>
+          <w:sz w:val="26"/>
+          <w:szCs w:val="26"/>
+        </w:rPr>
+        <w:t>.</w:t>
+      </w:r>
+      <w:r>
+        <w:rPr>
+          <w:rFonts w:ascii="Times New Roman" w:hAnsi="Times New Roman" w:cs="Times New Roman"/>
+          <w:sz w:val="26"/>
+          <w:szCs w:val="26"/>
+        </w:rPr>
+        <w:fldChar w:fldCharType="begin"/>
+      </w:r>
+      <w:r>
+        <w:rPr>
+          <w:rFonts w:ascii="Times New Roman" w:hAnsi="Times New Roman" w:cs="Times New Roman"/>
+          <w:sz w:val="26"/>
+          <w:szCs w:val="26"/>
+        </w:rPr>
+        <w:instrText xml:space="preserve"> SEQ Bảng \* ARABIC \s 1 </w:instrText>
+      </w:r>
+      <w:r>
+        <w:rPr>
+          <w:rFonts w:ascii="Times New Roman" w:hAnsi="Times New Roman" w:cs="Times New Roman"/>
+          <w:sz w:val="26"/>
+          <w:szCs w:val="26"/>
+        </w:rPr>
+        <w:fldChar w:fldCharType="separate"/>
+      </w:r>
+      <w:r>
+        <w:rPr>
+          <w:rFonts w:ascii="Times New Roman" w:hAnsi="Times New Roman" w:cs="Times New Roman"/>
+          <w:sz w:val="26"/>
+          <w:szCs w:val="26"/>
+        </w:rPr>
+        <w:t>1</w:t>
+      </w:r>
+      <w:r>
+        <w:rPr>
+          <w:rFonts w:ascii="Times New Roman" w:hAnsi="Times New Roman" w:cs="Times New Roman"/>
+          <w:sz w:val="26"/>
+          <w:szCs w:val="26"/>
+        </w:rPr>
+        <w:fldChar w:fldCharType="end"/>
+      </w:r>
+      <w:bookmarkStart w:id="154" w:name="_Toc211"/>
+      <w:bookmarkStart w:id="155" w:name="_Toc3386"/>
+      <w:bookmarkStart w:id="156" w:name="_Toc29471"/>
+      <w:r>
+        <w:rPr>
+          <w:rFonts w:hint="default" w:cs="Times New Roman"/>
+          <w:sz w:val="26"/>
+          <w:szCs w:val="26"/>
+          <w:lang w:val="en-US"/>
+        </w:rPr>
+        <w:t>:</w:t>
+      </w:r>
+      <w:r>
+        <w:rPr>
+          <w:rFonts w:ascii="Times New Roman" w:hAnsi="Times New Roman" w:cs="Times New Roman"/>
+          <w:sz w:val="26"/>
+          <w:szCs w:val="26"/>
+        </w:rPr>
+        <w:t xml:space="preserve"> </w:t>
+      </w:r>
+      <w:r>
+        <w:rPr>
+          <w:rFonts w:ascii="Times New Roman" w:hAnsi="Times New Roman" w:cs="Times New Roman"/>
+          <w:iCs/>
+          <w:sz w:val="26"/>
+          <w:szCs w:val="26"/>
+        </w:rPr>
+        <w:t>Bảng kế hoạch thực hiện đề tài</w:t>
+      </w:r>
       <w:bookmarkEnd w:id="154"/>
       <w:bookmarkEnd w:id="155"/>
       <w:bookmarkEnd w:id="156"/>
-      <w:bookmarkEnd w:id="157"/>
-      <w:bookmarkEnd w:id="158"/>
-    </w:p>
-    <w:p>
-      <w:pPr>
-        <w:pStyle w:val="23"/>
-        <w:jc w:val="center"/>
-        <w:rPr>
-          <w:rFonts w:ascii="Times New Roman" w:hAnsi="Times New Roman" w:cs="Times New Roman"/>
-          <w:sz w:val="26"/>
-          <w:szCs w:val="26"/>
-        </w:rPr>
-      </w:pPr>
-      <w:r>
-        <w:rPr>
-          <w:rFonts w:ascii="Times New Roman" w:hAnsi="Times New Roman" w:cs="Times New Roman"/>
-          <w:sz w:val="26"/>
-          <w:szCs w:val="26"/>
-        </w:rPr>
-        <w:t xml:space="preserve">Bảng </w:t>
-      </w:r>
-      <w:r>
-        <w:rPr>
-          <w:rFonts w:ascii="Times New Roman" w:hAnsi="Times New Roman" w:cs="Times New Roman"/>
-          <w:sz w:val="26"/>
-          <w:szCs w:val="26"/>
-        </w:rPr>
-        <w:fldChar w:fldCharType="begin"/>
-      </w:r>
-      <w:r>
-        <w:rPr>
-          <w:rFonts w:ascii="Times New Roman" w:hAnsi="Times New Roman" w:cs="Times New Roman"/>
-          <w:sz w:val="26"/>
-          <w:szCs w:val="26"/>
-        </w:rPr>
-        <w:instrText xml:space="preserve"> STYLEREF 1 \s </w:instrText>
-      </w:r>
-      <w:r>
-        <w:rPr>
-          <w:rFonts w:ascii="Times New Roman" w:hAnsi="Times New Roman" w:cs="Times New Roman"/>
-          <w:sz w:val="26"/>
-          <w:szCs w:val="26"/>
-        </w:rPr>
-        <w:fldChar w:fldCharType="separate"/>
-      </w:r>
-      <w:r>
-        <w:rPr>
-          <w:rFonts w:ascii="Times New Roman" w:hAnsi="Times New Roman" w:cs="Times New Roman"/>
-          <w:sz w:val="26"/>
-          <w:szCs w:val="26"/>
-        </w:rPr>
-        <w:t>6</w:t>
-      </w:r>
-      <w:r>
-        <w:rPr>
-          <w:rFonts w:ascii="Times New Roman" w:hAnsi="Times New Roman" w:cs="Times New Roman"/>
-          <w:sz w:val="26"/>
-          <w:szCs w:val="26"/>
-        </w:rPr>
-        <w:fldChar w:fldCharType="end"/>
-      </w:r>
-      <w:r>
-        <w:rPr>
-          <w:rFonts w:ascii="Times New Roman" w:hAnsi="Times New Roman" w:cs="Times New Roman"/>
-          <w:sz w:val="26"/>
-          <w:szCs w:val="26"/>
-        </w:rPr>
-        <w:t>.</w:t>
-      </w:r>
-      <w:r>
-        <w:rPr>
-          <w:rFonts w:ascii="Times New Roman" w:hAnsi="Times New Roman" w:cs="Times New Roman"/>
-          <w:sz w:val="26"/>
-          <w:szCs w:val="26"/>
-        </w:rPr>
-        <w:fldChar w:fldCharType="begin"/>
-      </w:r>
-      <w:r>
-        <w:rPr>
-          <w:rFonts w:ascii="Times New Roman" w:hAnsi="Times New Roman" w:cs="Times New Roman"/>
-          <w:sz w:val="26"/>
-          <w:szCs w:val="26"/>
-        </w:rPr>
-        <w:instrText xml:space="preserve"> SEQ Bảng \* ARABIC \s 1 </w:instrText>
-      </w:r>
-      <w:r>
-        <w:rPr>
-          <w:rFonts w:ascii="Times New Roman" w:hAnsi="Times New Roman" w:cs="Times New Roman"/>
-          <w:sz w:val="26"/>
-          <w:szCs w:val="26"/>
-        </w:rPr>
-        <w:fldChar w:fldCharType="separate"/>
-      </w:r>
-      <w:r>
-        <w:rPr>
-          <w:rFonts w:ascii="Times New Roman" w:hAnsi="Times New Roman" w:cs="Times New Roman"/>
-          <w:sz w:val="26"/>
-          <w:szCs w:val="26"/>
-        </w:rPr>
-        <w:t>1</w:t>
-      </w:r>
-      <w:r>
-        <w:rPr>
-          <w:rFonts w:ascii="Times New Roman" w:hAnsi="Times New Roman" w:cs="Times New Roman"/>
-          <w:sz w:val="26"/>
-          <w:szCs w:val="26"/>
-        </w:rPr>
-        <w:fldChar w:fldCharType="end"/>
-      </w:r>
-      <w:bookmarkStart w:id="159" w:name="_Toc29471"/>
-      <w:bookmarkStart w:id="160" w:name="_Toc3386"/>
-      <w:bookmarkStart w:id="161" w:name="_Toc211"/>
-      <w:r>
-        <w:rPr>
-          <w:rFonts w:hint="default" w:cs="Times New Roman"/>
-          <w:sz w:val="26"/>
-          <w:szCs w:val="26"/>
-          <w:lang w:val="en-US"/>
-        </w:rPr>
-        <w:t>:</w:t>
-      </w:r>
-      <w:r>
-        <w:rPr>
-          <w:rFonts w:ascii="Times New Roman" w:hAnsi="Times New Roman" w:cs="Times New Roman"/>
-          <w:sz w:val="26"/>
-          <w:szCs w:val="26"/>
-        </w:rPr>
-        <w:t xml:space="preserve"> </w:t>
-      </w:r>
-      <w:r>
-        <w:rPr>
-          <w:rFonts w:ascii="Times New Roman" w:hAnsi="Times New Roman" w:cs="Times New Roman"/>
-          <w:iCs/>
-          <w:sz w:val="26"/>
-          <w:szCs w:val="26"/>
-        </w:rPr>
-        <w:t>Bảng kế hoạch thực hiện đề tài</w:t>
-      </w:r>
-      <w:bookmarkEnd w:id="159"/>
-      <w:bookmarkEnd w:id="160"/>
-      <w:bookmarkEnd w:id="161"/>
     </w:p>
     <w:tbl>
       <w:tblPr>
@@ -31264,8 +31224,8 @@
                 <w:vertAlign w:val="baseline"/>
               </w:rPr>
             </w:pPr>
-            <w:bookmarkStart w:id="162" w:name="_Toc12622"/>
-            <w:bookmarkStart w:id="163" w:name="_Toc12875"/>
+            <w:bookmarkStart w:id="157" w:name="_Toc12875"/>
+            <w:bookmarkStart w:id="158" w:name="_Toc12622"/>
             <w:r>
               <w:rPr>
                 <w:rFonts w:hint="default" w:ascii="Times New Roman" w:hAnsi="Times New Roman" w:cs="Times New Roman"/>
@@ -34395,160 +34355,160 @@
         </w:numPr>
         <w:jc w:val="both"/>
       </w:pPr>
-      <w:bookmarkStart w:id="164" w:name="_Toc17432"/>
-      <w:bookmarkStart w:id="165" w:name="_Toc183901063"/>
-      <w:bookmarkStart w:id="166" w:name="_Toc184302696"/>
-      <w:bookmarkStart w:id="167" w:name="_Toc17035"/>
-      <w:bookmarkStart w:id="168" w:name="_Toc184332537"/>
+      <w:bookmarkStart w:id="159" w:name="_Toc17035"/>
+      <w:bookmarkStart w:id="160" w:name="_Toc184332537"/>
+      <w:bookmarkStart w:id="161" w:name="_Toc184302696"/>
+      <w:bookmarkStart w:id="162" w:name="_Toc17432"/>
+      <w:bookmarkStart w:id="163" w:name="_Toc183901063"/>
       <w:r>
         <w:t>PHỤ LỤC 3: NHẬT KÍ THỰC HIỆN ĐỀ TÀI</w:t>
       </w:r>
+      <w:bookmarkEnd w:id="157"/>
+      <w:bookmarkEnd w:id="158"/>
+      <w:bookmarkEnd w:id="159"/>
+      <w:bookmarkEnd w:id="160"/>
+      <w:bookmarkEnd w:id="161"/>
       <w:bookmarkEnd w:id="162"/>
       <w:bookmarkEnd w:id="163"/>
+    </w:p>
+    <w:p>
+      <w:pPr>
+        <w:pStyle w:val="23"/>
+        <w:jc w:val="center"/>
+        <w:rPr>
+          <w:rFonts w:ascii="Times New Roman" w:hAnsi="Times New Roman" w:cs="Times New Roman"/>
+          <w:sz w:val="26"/>
+          <w:szCs w:val="26"/>
+        </w:rPr>
+      </w:pPr>
+      <w:r>
+        <w:rPr>
+          <w:rFonts w:ascii="Times New Roman" w:hAnsi="Times New Roman" w:cs="Times New Roman"/>
+          <w:sz w:val="26"/>
+          <w:szCs w:val="26"/>
+        </w:rPr>
+        <w:t xml:space="preserve">Bảng </w:t>
+      </w:r>
+      <w:r>
+        <w:rPr>
+          <w:rFonts w:ascii="Times New Roman" w:hAnsi="Times New Roman" w:cs="Times New Roman"/>
+          <w:sz w:val="26"/>
+          <w:szCs w:val="26"/>
+        </w:rPr>
+        <w:fldChar w:fldCharType="begin"/>
+      </w:r>
+      <w:r>
+        <w:rPr>
+          <w:rFonts w:ascii="Times New Roman" w:hAnsi="Times New Roman" w:cs="Times New Roman"/>
+          <w:sz w:val="26"/>
+          <w:szCs w:val="26"/>
+        </w:rPr>
+        <w:instrText xml:space="preserve"> STYLEREF 1 \s </w:instrText>
+      </w:r>
+      <w:r>
+        <w:rPr>
+          <w:rFonts w:ascii="Times New Roman" w:hAnsi="Times New Roman" w:cs="Times New Roman"/>
+          <w:sz w:val="26"/>
+          <w:szCs w:val="26"/>
+        </w:rPr>
+        <w:fldChar w:fldCharType="separate"/>
+      </w:r>
+      <w:r>
+        <w:rPr>
+          <w:rFonts w:ascii="Times New Roman" w:hAnsi="Times New Roman" w:cs="Times New Roman"/>
+          <w:sz w:val="26"/>
+          <w:szCs w:val="26"/>
+        </w:rPr>
+        <w:t>6</w:t>
+      </w:r>
+      <w:r>
+        <w:rPr>
+          <w:rFonts w:ascii="Times New Roman" w:hAnsi="Times New Roman" w:cs="Times New Roman"/>
+          <w:sz w:val="26"/>
+          <w:szCs w:val="26"/>
+        </w:rPr>
+        <w:fldChar w:fldCharType="end"/>
+      </w:r>
+      <w:r>
+        <w:rPr>
+          <w:rFonts w:ascii="Times New Roman" w:hAnsi="Times New Roman" w:cs="Times New Roman"/>
+          <w:sz w:val="26"/>
+          <w:szCs w:val="26"/>
+        </w:rPr>
+        <w:t>.</w:t>
+      </w:r>
+      <w:r>
+        <w:rPr>
+          <w:rFonts w:ascii="Times New Roman" w:hAnsi="Times New Roman" w:cs="Times New Roman"/>
+          <w:sz w:val="26"/>
+          <w:szCs w:val="26"/>
+        </w:rPr>
+        <w:fldChar w:fldCharType="begin"/>
+      </w:r>
+      <w:r>
+        <w:rPr>
+          <w:rFonts w:ascii="Times New Roman" w:hAnsi="Times New Roman" w:cs="Times New Roman"/>
+          <w:sz w:val="26"/>
+          <w:szCs w:val="26"/>
+        </w:rPr>
+        <w:instrText xml:space="preserve"> SEQ Bảng \* ARABIC \s 1 </w:instrText>
+      </w:r>
+      <w:r>
+        <w:rPr>
+          <w:rFonts w:ascii="Times New Roman" w:hAnsi="Times New Roman" w:cs="Times New Roman"/>
+          <w:sz w:val="26"/>
+          <w:szCs w:val="26"/>
+        </w:rPr>
+        <w:fldChar w:fldCharType="separate"/>
+      </w:r>
+      <w:r>
+        <w:rPr>
+          <w:rFonts w:ascii="Times New Roman" w:hAnsi="Times New Roman" w:cs="Times New Roman"/>
+          <w:sz w:val="26"/>
+          <w:szCs w:val="26"/>
+        </w:rPr>
+        <w:t>2</w:t>
+      </w:r>
+      <w:r>
+        <w:rPr>
+          <w:rFonts w:ascii="Times New Roman" w:hAnsi="Times New Roman" w:cs="Times New Roman"/>
+          <w:sz w:val="26"/>
+          <w:szCs w:val="26"/>
+        </w:rPr>
+        <w:fldChar w:fldCharType="end"/>
+      </w:r>
+      <w:bookmarkStart w:id="164" w:name="_Toc10699"/>
+      <w:bookmarkStart w:id="165" w:name="_Toc27789"/>
+      <w:bookmarkStart w:id="166" w:name="_Toc19176"/>
+      <w:r>
+        <w:rPr>
+          <w:rFonts w:hint="default" w:cs="Times New Roman"/>
+          <w:sz w:val="26"/>
+          <w:szCs w:val="26"/>
+          <w:lang w:val="en-US"/>
+        </w:rPr>
+        <w:t>:</w:t>
+      </w:r>
+      <w:r>
+        <w:rPr>
+          <w:rFonts w:ascii="Times New Roman" w:hAnsi="Times New Roman" w:cs="Times New Roman"/>
+          <w:sz w:val="26"/>
+          <w:szCs w:val="26"/>
+        </w:rPr>
+        <w:t xml:space="preserve"> </w:t>
+      </w:r>
+      <w:r>
+        <w:rPr>
+          <w:rFonts w:ascii="Times New Roman" w:hAnsi="Times New Roman" w:cs="Times New Roman"/>
+          <w:iCs/>
+          <w:sz w:val="26"/>
+          <w:szCs w:val="26"/>
+        </w:rPr>
+        <w:t>Bảng nhật kí thực hiện đề tài</w:t>
+      </w:r>
       <w:bookmarkEnd w:id="164"/>
       <w:bookmarkEnd w:id="165"/>
       <w:bookmarkEnd w:id="166"/>
-      <w:bookmarkEnd w:id="167"/>
-      <w:bookmarkEnd w:id="168"/>
-    </w:p>
-    <w:p>
-      <w:pPr>
-        <w:pStyle w:val="23"/>
-        <w:jc w:val="center"/>
-        <w:rPr>
-          <w:rFonts w:ascii="Times New Roman" w:hAnsi="Times New Roman" w:cs="Times New Roman"/>
-          <w:sz w:val="26"/>
-          <w:szCs w:val="26"/>
-        </w:rPr>
-      </w:pPr>
-      <w:r>
-        <w:rPr>
-          <w:rFonts w:ascii="Times New Roman" w:hAnsi="Times New Roman" w:cs="Times New Roman"/>
-          <w:sz w:val="26"/>
-          <w:szCs w:val="26"/>
-        </w:rPr>
-        <w:t xml:space="preserve">Bảng </w:t>
-      </w:r>
-      <w:r>
-        <w:rPr>
-          <w:rFonts w:ascii="Times New Roman" w:hAnsi="Times New Roman" w:cs="Times New Roman"/>
-          <w:sz w:val="26"/>
-          <w:szCs w:val="26"/>
-        </w:rPr>
-        <w:fldChar w:fldCharType="begin"/>
-      </w:r>
-      <w:r>
-        <w:rPr>
-          <w:rFonts w:ascii="Times New Roman" w:hAnsi="Times New Roman" w:cs="Times New Roman"/>
-          <w:sz w:val="26"/>
-          <w:szCs w:val="26"/>
-        </w:rPr>
-        <w:instrText xml:space="preserve"> STYLEREF 1 \s </w:instrText>
-      </w:r>
-      <w:r>
-        <w:rPr>
-          <w:rFonts w:ascii="Times New Roman" w:hAnsi="Times New Roman" w:cs="Times New Roman"/>
-          <w:sz w:val="26"/>
-          <w:szCs w:val="26"/>
-        </w:rPr>
-        <w:fldChar w:fldCharType="separate"/>
-      </w:r>
-      <w:r>
-        <w:rPr>
-          <w:rFonts w:ascii="Times New Roman" w:hAnsi="Times New Roman" w:cs="Times New Roman"/>
-          <w:sz w:val="26"/>
-          <w:szCs w:val="26"/>
-        </w:rPr>
-        <w:t>6</w:t>
-      </w:r>
-      <w:r>
-        <w:rPr>
-          <w:rFonts w:ascii="Times New Roman" w:hAnsi="Times New Roman" w:cs="Times New Roman"/>
-          <w:sz w:val="26"/>
-          <w:szCs w:val="26"/>
-        </w:rPr>
-        <w:fldChar w:fldCharType="end"/>
-      </w:r>
-      <w:r>
-        <w:rPr>
-          <w:rFonts w:ascii="Times New Roman" w:hAnsi="Times New Roman" w:cs="Times New Roman"/>
-          <w:sz w:val="26"/>
-          <w:szCs w:val="26"/>
-        </w:rPr>
-        <w:t>.</w:t>
-      </w:r>
-      <w:r>
-        <w:rPr>
-          <w:rFonts w:ascii="Times New Roman" w:hAnsi="Times New Roman" w:cs="Times New Roman"/>
-          <w:sz w:val="26"/>
-          <w:szCs w:val="26"/>
-        </w:rPr>
-        <w:fldChar w:fldCharType="begin"/>
-      </w:r>
-      <w:r>
-        <w:rPr>
-          <w:rFonts w:ascii="Times New Roman" w:hAnsi="Times New Roman" w:cs="Times New Roman"/>
-          <w:sz w:val="26"/>
-          <w:szCs w:val="26"/>
-        </w:rPr>
-        <w:instrText xml:space="preserve"> SEQ Bảng \* ARABIC \s 1 </w:instrText>
-      </w:r>
-      <w:r>
-        <w:rPr>
-          <w:rFonts w:ascii="Times New Roman" w:hAnsi="Times New Roman" w:cs="Times New Roman"/>
-          <w:sz w:val="26"/>
-          <w:szCs w:val="26"/>
-        </w:rPr>
-        <w:fldChar w:fldCharType="separate"/>
-      </w:r>
-      <w:r>
-        <w:rPr>
-          <w:rFonts w:ascii="Times New Roman" w:hAnsi="Times New Roman" w:cs="Times New Roman"/>
-          <w:sz w:val="26"/>
-          <w:szCs w:val="26"/>
-        </w:rPr>
-        <w:t>2</w:t>
-      </w:r>
-      <w:r>
-        <w:rPr>
-          <w:rFonts w:ascii="Times New Roman" w:hAnsi="Times New Roman" w:cs="Times New Roman"/>
-          <w:sz w:val="26"/>
-          <w:szCs w:val="26"/>
-        </w:rPr>
-        <w:fldChar w:fldCharType="end"/>
-      </w:r>
-      <w:bookmarkStart w:id="169" w:name="_Toc10699"/>
-      <w:bookmarkStart w:id="170" w:name="_Toc27789"/>
-      <w:bookmarkStart w:id="171" w:name="_Toc19176"/>
-      <w:r>
-        <w:rPr>
-          <w:rFonts w:hint="default" w:cs="Times New Roman"/>
-          <w:sz w:val="26"/>
-          <w:szCs w:val="26"/>
-          <w:lang w:val="en-US"/>
-        </w:rPr>
-        <w:t>:</w:t>
-      </w:r>
-      <w:r>
-        <w:rPr>
-          <w:rFonts w:ascii="Times New Roman" w:hAnsi="Times New Roman" w:cs="Times New Roman"/>
-          <w:sz w:val="26"/>
-          <w:szCs w:val="26"/>
-        </w:rPr>
-        <w:t xml:space="preserve"> </w:t>
-      </w:r>
-      <w:r>
-        <w:rPr>
-          <w:rFonts w:ascii="Times New Roman" w:hAnsi="Times New Roman" w:cs="Times New Roman"/>
-          <w:iCs/>
-          <w:sz w:val="26"/>
-          <w:szCs w:val="26"/>
-        </w:rPr>
-        <w:t>Bảng nhật kí thực hiện đề tài</w:t>
-      </w:r>
-      <w:bookmarkEnd w:id="169"/>
-      <w:bookmarkEnd w:id="170"/>
-      <w:bookmarkEnd w:id="171"/>
     </w:p>
     <w:tbl>
       <w:tblPr>

</xml_diff>